<commit_message>
Fix border for list items
</commit_message>
<xml_diff>
--- a/tests/fixtures/paragraphs_with_borders.docx
+++ b/tests/fixtures/paragraphs_with_borders.docx
@@ -394,9 +394,122 @@
         </w:tc>
       </w:tr>
     </w:tbl>
-    <w:p>
+    <w:p/>
+    <w:p>
+      <w:pPr>
+        <w:pBdr>
+          <w:top w:val="single" w:sz="24" w:space="1" w:color="FFFFFF" w:themeColor="background1"/>
+          <w:left w:val="single" w:sz="24" w:space="4" w:color="FFFFFF" w:themeColor="background1"/>
+          <w:bottom w:val="single" w:sz="24" w:space="1" w:color="FFFFFF" w:themeColor="background1"/>
+          <w:right w:val="single" w:sz="24" w:space="4" w:color="FFFFFF" w:themeColor="background1"/>
+        </w:pBdr>
+      </w:pPr>
+      <w:r>
+        <w:t>White border</w:t>
+      </w:r>
       <w:bookmarkStart w:id="0" w:name="_GoBack"/>
       <w:bookmarkEnd w:id="0"/>
+    </w:p>
+    <w:p>
+      <w:pPr>
+        <w:pStyle w:val="ListParagraph"/>
+        <w:numPr>
+          <w:ilvl w:val="0"/>
+          <w:numId w:val="4"/>
+        </w:numPr>
+        <w:pBdr>
+          <w:top w:val="single" w:sz="24" w:space="1" w:color="auto"/>
+          <w:left w:val="single" w:sz="24" w:space="4" w:color="auto"/>
+          <w:bottom w:val="single" w:sz="24" w:space="1" w:color="auto"/>
+          <w:right w:val="single" w:sz="24" w:space="4" w:color="auto"/>
+          <w:between w:val="single" w:sz="24" w:space="1" w:color="auto"/>
+          <w:bar w:val="single" w:sz="24" w:color="auto"/>
+        </w:pBdr>
+      </w:pPr>
+      <w:r>
+        <w:t>XXX</w:t>
+      </w:r>
+    </w:p>
+    <w:p>
+      <w:pPr>
+        <w:pStyle w:val="ListParagraph"/>
+        <w:numPr>
+          <w:ilvl w:val="1"/>
+          <w:numId w:val="4"/>
+        </w:numPr>
+        <w:pBdr>
+          <w:top w:val="single" w:sz="24" w:space="1" w:color="auto"/>
+          <w:left w:val="single" w:sz="24" w:space="4" w:color="auto"/>
+          <w:bottom w:val="single" w:sz="24" w:space="1" w:color="auto"/>
+          <w:right w:val="single" w:sz="24" w:space="4" w:color="auto"/>
+          <w:between w:val="single" w:sz="24" w:space="1" w:color="auto"/>
+          <w:bar w:val="single" w:sz="24" w:color="auto"/>
+        </w:pBdr>
+      </w:pPr>
+      <w:r>
+        <w:t>XXX1</w:t>
+      </w:r>
+    </w:p>
+    <w:p>
+      <w:pPr>
+        <w:pStyle w:val="ListParagraph"/>
+        <w:numPr>
+          <w:ilvl w:val="1"/>
+          <w:numId w:val="4"/>
+        </w:numPr>
+        <w:pBdr>
+          <w:top w:val="single" w:sz="24" w:space="1" w:color="auto"/>
+          <w:left w:val="single" w:sz="24" w:space="4" w:color="auto"/>
+          <w:bottom w:val="single" w:sz="24" w:space="1" w:color="auto"/>
+          <w:right w:val="single" w:sz="24" w:space="4" w:color="auto"/>
+          <w:between w:val="single" w:sz="24" w:space="1" w:color="auto"/>
+          <w:bar w:val="single" w:sz="24" w:color="auto"/>
+        </w:pBdr>
+      </w:pPr>
+      <w:r>
+        <w:t>XXX2</w:t>
+      </w:r>
+    </w:p>
+    <w:p>
+      <w:pPr>
+        <w:pStyle w:val="ListParagraph"/>
+        <w:numPr>
+          <w:ilvl w:val="0"/>
+          <w:numId w:val="4"/>
+        </w:numPr>
+        <w:pBdr>
+          <w:top w:val="single" w:sz="24" w:space="1" w:color="auto"/>
+          <w:left w:val="single" w:sz="24" w:space="4" w:color="auto"/>
+          <w:bottom w:val="single" w:sz="24" w:space="1" w:color="auto"/>
+          <w:right w:val="single" w:sz="24" w:space="4" w:color="auto"/>
+          <w:between w:val="single" w:sz="24" w:space="1" w:color="auto"/>
+          <w:bar w:val="single" w:sz="24" w:color="auto"/>
+        </w:pBdr>
+        <w:rPr>
+          <w:bdr w:val="single" w:sz="24" w:space="0" w:color="70AD47" w:themeColor="accent6"/>
+        </w:rPr>
+      </w:pPr>
+      <w:r>
+        <w:rPr>
+          <w:bdr w:val="single" w:sz="24" w:space="0" w:color="70AD47" w:themeColor="accent6"/>
+        </w:rPr>
+        <w:t>YYY</w:t>
+      </w:r>
+    </w:p>
+    <w:p>
+      <w:pPr>
+        <w:pStyle w:val="ListParagraph"/>
+        <w:numPr>
+          <w:ilvl w:val="0"/>
+          <w:numId w:val="4"/>
+        </w:numPr>
+      </w:pPr>
+      <w:r>
+        <w:rPr>
+          <w:bdr w:val="single" w:sz="24" w:space="0" w:color="FF0000"/>
+        </w:rPr>
+        <w:t>ZZZ</w:t>
+      </w:r>
     </w:p>
     <w:sectPr>
       <w:pgSz w:w="12240" w:h="15840"/>
@@ -501,6 +614,95 @@
     </w:lvl>
   </w:abstractNum>
   <w:abstractNum w:abstractNumId="1">
+    <w:nsid w:val="0A255570"/>
+    <w:multiLevelType w:val="hybridMultilevel"/>
+    <w:tmpl w:val="81DC3820"/>
+    <w:lvl w:ilvl="0" w:tplc="8E40C4B8">
+      <w:start w:val="1"/>
+      <w:numFmt w:val="decimal"/>
+      <w:lvlText w:val="%1."/>
+      <w:lvlJc w:val="left"/>
+      <w:pPr>
+        <w:ind w:left="720" w:hanging="360"/>
+      </w:pPr>
+      <w:rPr>
+        <w:rFonts w:hint="default"/>
+      </w:rPr>
+    </w:lvl>
+    <w:lvl w:ilvl="1" w:tplc="04090019">
+      <w:start w:val="1"/>
+      <w:numFmt w:val="lowerLetter"/>
+      <w:lvlText w:val="%2."/>
+      <w:lvlJc w:val="left"/>
+      <w:pPr>
+        <w:ind w:left="1440" w:hanging="360"/>
+      </w:pPr>
+    </w:lvl>
+    <w:lvl w:ilvl="2" w:tplc="0409001B" w:tentative="1">
+      <w:start w:val="1"/>
+      <w:numFmt w:val="lowerRoman"/>
+      <w:lvlText w:val="%3."/>
+      <w:lvlJc w:val="right"/>
+      <w:pPr>
+        <w:ind w:left="2160" w:hanging="180"/>
+      </w:pPr>
+    </w:lvl>
+    <w:lvl w:ilvl="3" w:tplc="0409000F" w:tentative="1">
+      <w:start w:val="1"/>
+      <w:numFmt w:val="decimal"/>
+      <w:lvlText w:val="%4."/>
+      <w:lvlJc w:val="left"/>
+      <w:pPr>
+        <w:ind w:left="2880" w:hanging="360"/>
+      </w:pPr>
+    </w:lvl>
+    <w:lvl w:ilvl="4" w:tplc="04090019" w:tentative="1">
+      <w:start w:val="1"/>
+      <w:numFmt w:val="lowerLetter"/>
+      <w:lvlText w:val="%5."/>
+      <w:lvlJc w:val="left"/>
+      <w:pPr>
+        <w:ind w:left="3600" w:hanging="360"/>
+      </w:pPr>
+    </w:lvl>
+    <w:lvl w:ilvl="5" w:tplc="0409001B" w:tentative="1">
+      <w:start w:val="1"/>
+      <w:numFmt w:val="lowerRoman"/>
+      <w:lvlText w:val="%6."/>
+      <w:lvlJc w:val="right"/>
+      <w:pPr>
+        <w:ind w:left="4320" w:hanging="180"/>
+      </w:pPr>
+    </w:lvl>
+    <w:lvl w:ilvl="6" w:tplc="0409000F" w:tentative="1">
+      <w:start w:val="1"/>
+      <w:numFmt w:val="decimal"/>
+      <w:lvlText w:val="%7."/>
+      <w:lvlJc w:val="left"/>
+      <w:pPr>
+        <w:ind w:left="5040" w:hanging="360"/>
+      </w:pPr>
+    </w:lvl>
+    <w:lvl w:ilvl="7" w:tplc="04090019" w:tentative="1">
+      <w:start w:val="1"/>
+      <w:numFmt w:val="lowerLetter"/>
+      <w:lvlText w:val="%8."/>
+      <w:lvlJc w:val="left"/>
+      <w:pPr>
+        <w:ind w:left="5760" w:hanging="360"/>
+      </w:pPr>
+    </w:lvl>
+    <w:lvl w:ilvl="8" w:tplc="0409001B" w:tentative="1">
+      <w:start w:val="1"/>
+      <w:numFmt w:val="lowerRoman"/>
+      <w:lvlText w:val="%9."/>
+      <w:lvlJc w:val="right"/>
+      <w:pPr>
+        <w:ind w:left="6480" w:hanging="180"/>
+      </w:pPr>
+    </w:lvl>
+  </w:abstractNum>
+  <w:abstractNum w:abstractNumId="2">
     <w:nsid w:val="595E3B64"/>
     <w:multiLevelType w:val="multilevel"/>
     <w:tmpl w:val="412E125C"/>
@@ -613,7 +815,7 @@
       </w:pPr>
     </w:lvl>
   </w:abstractNum>
-  <w:abstractNum w:abstractNumId="2">
+  <w:abstractNum w:abstractNumId="3">
     <w:nsid w:val="672E1703"/>
     <w:multiLevelType w:val="multilevel"/>
     <w:tmpl w:val="EF38BB12"/>
@@ -736,13 +938,16 @@
     </w:lvl>
   </w:abstractNum>
   <w:num w:numId="1">
-    <w:abstractNumId w:val="1"/>
+    <w:abstractNumId w:val="2"/>
   </w:num>
   <w:num w:numId="2">
-    <w:abstractNumId w:val="2"/>
+    <w:abstractNumId w:val="3"/>
   </w:num>
   <w:num w:numId="3">
     <w:abstractNumId w:val="0"/>
+  </w:num>
+  <w:num w:numId="4">
+    <w:abstractNumId w:val="1"/>
   </w:num>
 </w:numbering>
 </file>

</xml_diff>